<commit_message>
Updated final report with new methods and intro
</commit_message>
<xml_diff>
--- a/Project/Project_report.docx
+++ b/Project/Project_report.docx
@@ -3276,211 +3276,12 @@
     <w:bookmarkEnd w:id="33"/>
     <w:p>
       <w:r>
-        <w:t xml:space="preserve">It is important to note that the result of a type II error from the test of</w:t>
-      </w:r>
-      <w:r>
-        <w:t xml:space="preserve"> </w:t>
-      </w:r>
-      <m:oMath>
-        <m:sSub>
-          <m:e>
-            <m:r>
-              <m:rPr/>
-              <m:t>H</m:t>
-            </m:r>
-          </m:e>
-          <m:sub>
-            <m:r>
-              <m:rPr/>
-              <m:t>0</m:t>
-            </m:r>
-          </m:sub>
-        </m:sSub>
-      </m:oMath>
-      <w:r>
-        <w:t xml:space="preserve"> </w:t>
-      </w:r>
-      <w:r>
-        <w:t xml:space="preserve">using logistic regression could result in an unnecessary change in protocol because we fail to find a preferential administration of treatments to the high risk households when there really is one. This failure to find a difference could be due solely to poor power in the test. In the logistic regression the null hypothesis,</w:t>
-      </w:r>
-      <w:r>
-        <w:t xml:space="preserve"> </w:t>
-      </w:r>
-      <m:oMath>
-        <m:sSub>
-          <m:e>
-            <m:r>
-              <m:rPr/>
-              <m:t>H</m:t>
-            </m:r>
-          </m:e>
-          <m:sub>
-            <m:r>
-              <m:rPr/>
-              <m:t>0</m:t>
-            </m:r>
-          </m:sub>
-        </m:sSub>
-      </m:oMath>
-      <w:r>
-        <w:t xml:space="preserve">, is no difference in the administration of treatments. Under this null the probability of finding a difference when there really is none is controlled at</w:t>
-      </w:r>
-      <w:r>
-        <w:t xml:space="preserve"> </w:t>
-      </w:r>
-      <m:oMath>
-        <m:r>
-          <m:rPr/>
-          <m:t>α</m:t>
-        </m:r>
-        <m:r>
-          <m:rPr/>
-          <m:t>=</m:t>
-        </m:r>
-        <m:r>
-          <m:rPr/>
-          <m:t>0</m:t>
-        </m:r>
-        <m:r>
-          <m:rPr/>
-          <m:t>.</m:t>
-        </m:r>
-        <m:r>
-          <m:rPr/>
-          <m:t>05</m:t>
-        </m:r>
-      </m:oMath>
-      <w:r>
-        <w:t xml:space="preserve">. However, since protocols are in place to provide bed nets and spraying to at risk households, we feel it is also important to directly test whether high risk households are equally likely to receive a treatment as low risk households. We will test this hypothesis by modifying the null and alternative hypotheses:</w:t>
+        <w:t xml:space="preserve">Bed nets are currently targeted at pregnant women so we expect that bed net usage will be higher in households with young children. However, our age-based risk score also incorporates elderly household members. Therefore, in order to determine if current protocols are effective in targeting pregnant women and young children, we will re-define the age based risk to only include the two young child age categories. We will repeat the above analysis with the restricted age-based risk score for both bed nets and aerial spraying.</w:t>
       </w:r>
     </w:p>
     <w:p>
-      <m:oMath>
-        <m:sSub>
-          <m:e>
-            <m:r>
-              <m:rPr/>
-              <m:t>H</m:t>
-            </m:r>
-          </m:e>
-          <m:sub>
-            <m:r>
-              <m:rPr/>
-              <m:t>0</m:t>
-            </m:r>
-          </m:sub>
-        </m:sSub>
-        <m:r>
-          <m:rPr/>
-          <m:t>:</m:t>
-        </m:r>
-      </m:oMath>
-      <w:r>
-        <w:t xml:space="preserve"> </w:t>
-      </w:r>
-      <w:r>
-        <w:t xml:space="preserve">High-risk households are more likely to receive treatment than low-risk households.</w:t>
-      </w:r>
-      <w:r>
-        <w:br w:type="textWrapping"/>
-      </w:r>
-      <m:oMath>
-        <m:sSub>
-          <m:e>
-            <m:r>
-              <m:rPr/>
-              <m:t>H</m:t>
-            </m:r>
-          </m:e>
-          <m:sub>
-            <m:r>
-              <m:rPr/>
-              <m:t>a</m:t>
-            </m:r>
-          </m:sub>
-        </m:sSub>
-        <m:r>
-          <m:rPr/>
-          <m:t>:</m:t>
-        </m:r>
-      </m:oMath>
-      <w:r>
-        <w:t xml:space="preserve"> </w:t>
-      </w:r>
-      <w:r>
-        <w:t xml:space="preserve">High-risk households are not more likely to receive treatment than low-risk households.</w:t>
-      </w:r>
-    </w:p>
-    <w:p>
-      <w:r>
-        <w:t xml:space="preserve">Therefore, it is appropriate to set the null hypothesis to test whether</w:t>
-      </w:r>
-      <w:r>
-        <w:t xml:space="preserve"> </w:t>
-      </w:r>
-      <m:oMath>
-        <m:sSub>
-          <m:e>
-            <m:r>
-              <m:rPr/>
-              <m:t>β</m:t>
-            </m:r>
-          </m:e>
-          <m:sub>
-            <m:r>
-              <m:rPr/>
-              <m:t>1</m:t>
-            </m:r>
-          </m:sub>
-        </m:sSub>
-      </m:oMath>
-      <w:r>
-        <w:t xml:space="preserve"> </w:t>
-      </w:r>
-      <w:r>
-        <w:t xml:space="preserve">lies outside an equivalence margin (a difference which policy makers would consider trivial). Unfortunately, it is unclear what the size of equivalence margin would be considered appropriate for policy makers. Therefore, we will test equivalence with 3 different margins: OR=0.95-1.05, 0.90-1.10, and 0.85-1.15. We will use a two-one-sided test (TOST) procedure to test for equivalence by treating</w:t>
-      </w:r>
-      <w:r>
-        <w:t xml:space="preserve"> </w:t>
-      </w:r>
-      <m:oMath>
-        <m:sSub>
-          <m:e>
-            <m:r>
-              <m:rPr/>
-              <m:t>β</m:t>
-            </m:r>
-          </m:e>
-          <m:sub>
-            <m:r>
-              <m:rPr/>
-              <m:t>1</m:t>
-            </m:r>
-          </m:sub>
-        </m:sSub>
-      </m:oMath>
-      <w:r>
-        <w:t xml:space="preserve"> </w:t>
-      </w:r>
-      <w:r>
-        <w:t xml:space="preserve">as the measured difference between high-risk and low-risk households.</w:t>
-      </w:r>
-    </w:p>
-    <w:p>
-      <w:r>
-        <w:t xml:space="preserve">Table 2: Parameter estimates and 95% confidence intervals from tests of secondary objectives. Table 3: Parameter estimates and 95% confidence intervals from sensitivity analyses.</w:t>
-      </w:r>
-      <w:r>
-        <w:br w:type="textWrapping"/>
-      </w:r>
-      <w:r>
-        <w:t xml:space="preserve">Figure 1: Map of high site showing risk level and treatment type for each household.</w:t>
-      </w:r>
-      <w:r>
-        <w:br w:type="textWrapping"/>
-      </w:r>
-      <w:r>
-        <w:t xml:space="preserve">Figure 2: Map of low site shwoing risk level and treatment type for each household.</w:t>
+      <w:r>
+        <w:t xml:space="preserve">There are currently many ways to calculate TWI in practice and it is unclear what effect a different TWI algorithm would have on our results. In order to determine the sensitivity of our results to choice of TWI algorithm we calculated a second mosquito risk surface with tighter restrictions on water out-flow. We did this in two steps. We first identifiedlocal depressions by determining, for each cell in the study region, if the cell had a lower elevation than the mean of its neighboring cells. This will effectively identify valleys but not necessarily pools, i.e. where water outflow is likely to be low. Therefore, we also calculated the aspect variance of the neighboring cells. Areas with high aspect variance are likely to form pools or peaks. Combining the two measures will identify only depressions with low water outflow.</w:t>
       </w:r>
     </w:p>
     <w:p>
@@ -3492,95 +3293,6 @@
           <w:rStyle w:val="VerbatimChar"/>
         </w:rPr>
         <w:t xml:space="preserve">## Warning: package 'raster' was built under R version 3.1.2</w:t>
-      </w:r>
-    </w:p>
-    <w:p>
-      <w:r>
-        <w:drawing>
-          <wp:inline>
-            <wp:extent cx="4610100" cy="3695700"/>
-            <wp:effectExtent b="0" l="0" r="0" t="0"/>
-            <wp:docPr descr="" id="1" name="Picture"/>
-            <a:graphic>
-              <a:graphicData uri="http://schemas.openxmlformats.org/drawingml/2006/picture">
-                <pic:pic>
-                  <pic:nvPicPr>
-                    <pic:cNvPr descr="./Project_report_files/figure-docx/smoothTWI1.png" id="0" name="Picture"/>
-                    <pic:cNvPicPr>
-                      <a:picLocks noChangeArrowheads="1" noChangeAspect="1"/>
-                    </pic:cNvPicPr>
-                  </pic:nvPicPr>
-                  <pic:blipFill>
-                    <a:blip r:embed="rId34"/>
-                    <a:stretch>
-                      <a:fillRect/>
-                    </a:stretch>
-                  </pic:blipFill>
-                  <pic:spPr bwMode="auto">
-                    <a:xfrm>
-                      <a:off x="0" y="0"/>
-                      <a:ext cx="4610100" cy="3695700"/>
-                    </a:xfrm>
-                    <a:prstGeom prst="rect">
-                      <a:avLst/>
-                    </a:prstGeom>
-                    <a:noFill/>
-                    <a:ln w="9525">
-                      <a:noFill/>
-                      <a:headEnd/>
-                      <a:tailEnd/>
-                    </a:ln>
-                  </pic:spPr>
-                </pic:pic>
-              </a:graphicData>
-            </a:graphic>
-          </wp:inline>
-        </w:drawing>
-      </w:r>
-      <w:r>
-        <w:t xml:space="preserve"> </w:t>
-      </w:r>
-      <w:r>
-        <w:drawing>
-          <wp:inline>
-            <wp:extent cx="4610100" cy="3695700"/>
-            <wp:effectExtent b="0" l="0" r="0" t="0"/>
-            <wp:docPr descr="" id="1" name="Picture"/>
-            <a:graphic>
-              <a:graphicData uri="http://schemas.openxmlformats.org/drawingml/2006/picture">
-                <pic:pic>
-                  <pic:nvPicPr>
-                    <pic:cNvPr descr="./Project_report_files/figure-docx/smoothTWI2.png" id="0" name="Picture"/>
-                    <pic:cNvPicPr>
-                      <a:picLocks noChangeArrowheads="1" noChangeAspect="1"/>
-                    </pic:cNvPicPr>
-                  </pic:nvPicPr>
-                  <pic:blipFill>
-                    <a:blip r:embed="rId35"/>
-                    <a:stretch>
-                      <a:fillRect/>
-                    </a:stretch>
-                  </pic:blipFill>
-                  <pic:spPr bwMode="auto">
-                    <a:xfrm>
-                      <a:off x="0" y="0"/>
-                      <a:ext cx="4610100" cy="3695700"/>
-                    </a:xfrm>
-                    <a:prstGeom prst="rect">
-                      <a:avLst/>
-                    </a:prstGeom>
-                    <a:noFill/>
-                    <a:ln w="9525">
-                      <a:noFill/>
-                      <a:headEnd/>
-                      <a:tailEnd/>
-                    </a:ln>
-                  </pic:spPr>
-                </pic:pic>
-              </a:graphicData>
-            </a:graphic>
-          </wp:inline>
-        </w:drawing>
       </w:r>
     </w:p>
     <w:p>
@@ -3600,7 +3312,7 @@
                     </pic:cNvPicPr>
                   </pic:nvPicPr>
                   <pic:blipFill>
-                    <a:blip r:embed="rId36"/>
+                    <a:blip r:embed="rId34"/>
                     <a:stretch>
                       <a:fillRect/>
                     </a:stretch>
@@ -3640,6 +3352,952 @@
                 <pic:pic>
                   <pic:nvPicPr>
                     <pic:cNvPr descr="./Project_report_files/figure-docx/plotCombrisk2.png" id="0" name="Picture"/>
+                    <pic:cNvPicPr>
+                      <a:picLocks noChangeArrowheads="1" noChangeAspect="1"/>
+                    </pic:cNvPicPr>
+                  </pic:nvPicPr>
+                  <pic:blipFill>
+                    <a:blip r:embed="rId35"/>
+                    <a:stretch>
+                      <a:fillRect/>
+                    </a:stretch>
+                  </pic:blipFill>
+                  <pic:spPr bwMode="auto">
+                    <a:xfrm>
+                      <a:off x="0" y="0"/>
+                      <a:ext cx="6464300" cy="6464300"/>
+                    </a:xfrm>
+                    <a:prstGeom prst="rect">
+                      <a:avLst/>
+                    </a:prstGeom>
+                    <a:noFill/>
+                    <a:ln w="9525">
+                      <a:noFill/>
+                      <a:headEnd/>
+                      <a:tailEnd/>
+                    </a:ln>
+                  </pic:spPr>
+                </pic:pic>
+              </a:graphicData>
+            </a:graphic>
+          </wp:inline>
+        </w:drawing>
+      </w:r>
+    </w:p>
+    <w:bookmarkStart w:id="36" w:name="results"/>
+    <w:p>
+      <w:pPr>
+        <w:pStyle w:val="Heading2"/>
+      </w:pPr>
+      <w:r>
+        <w:t xml:space="preserve">Results</w:t>
+      </w:r>
+    </w:p>
+    <w:bookmarkEnd w:id="36"/>
+    <w:p>
+      <w:r>
+        <w:t xml:space="preserve">Table 2. Odds of receiving a treatment as a function of combined risk.</w:t>
+      </w:r>
+    </w:p>
+    <w:tbl>
+      <w:tblPr>
+        <w:tblStyle w:val="TableNormal"/>
+      </w:tblPr>
+      <w:tblGrid>
+        <w:gridCol w:w="770"/>
+        <w:gridCol w:w="1320"/>
+        <w:gridCol w:w="550"/>
+        <w:gridCol w:w="1650"/>
+        <w:gridCol w:w="1650"/>
+      </w:tblGrid>
+      <w:tr>
+        <w:tc>
+          <w:tcPr>
+            <w:tcBorders>
+              <w:bottom w:val="single"/>
+            </w:tcBorders>
+            <w:vAlign w:val="bottom"/>
+          </w:tcPr>
+          <w:p>
+            <w:pPr>
+              <w:pStyle w:val="Compact"/>
+              <w:jc w:val="center"/>
+            </w:pPr>
+            <w:r>
+              <w:t xml:space="preserve">Site</w:t>
+            </w:r>
+          </w:p>
+        </w:tc>
+        <w:tc>
+          <w:tcPr>
+            <w:tcBorders>
+              <w:bottom w:val="single"/>
+            </w:tcBorders>
+            <w:vAlign w:val="bottom"/>
+          </w:tcPr>
+          <w:p>
+            <w:pPr>
+              <w:pStyle w:val="Compact"/>
+              <w:jc w:val="center"/>
+            </w:pPr>
+            <w:r>
+              <w:t xml:space="preserve">Treatment</w:t>
+            </w:r>
+          </w:p>
+        </w:tc>
+        <w:tc>
+          <w:tcPr>
+            <w:tcBorders>
+              <w:bottom w:val="single"/>
+            </w:tcBorders>
+            <w:vAlign w:val="bottom"/>
+          </w:tcPr>
+          <w:p>
+            <w:pPr>
+              <w:pStyle w:val="Compact"/>
+              <w:jc w:val="center"/>
+            </w:pPr>
+            <w:r>
+              <w:t xml:space="preserve">OR</w:t>
+            </w:r>
+          </w:p>
+        </w:tc>
+        <w:tc>
+          <w:tcPr>
+            <w:tcBorders>
+              <w:bottom w:val="single"/>
+            </w:tcBorders>
+            <w:vAlign w:val="bottom"/>
+          </w:tcPr>
+          <w:p>
+            <w:pPr>
+              <w:pStyle w:val="Compact"/>
+              <w:jc w:val="center"/>
+            </w:pPr>
+            <w:r>
+              <w:t xml:space="preserve">Lower 95% CI</w:t>
+            </w:r>
+          </w:p>
+        </w:tc>
+        <w:tc>
+          <w:tcPr>
+            <w:tcBorders>
+              <w:bottom w:val="single"/>
+            </w:tcBorders>
+            <w:vAlign w:val="bottom"/>
+          </w:tcPr>
+          <w:p>
+            <w:pPr>
+              <w:pStyle w:val="Compact"/>
+              <w:jc w:val="center"/>
+            </w:pPr>
+            <w:r>
+              <w:t xml:space="preserve">Upper 95% CI</w:t>
+            </w:r>
+          </w:p>
+        </w:tc>
+      </w:tr>
+      <w:tr>
+        <w:tc>
+          <w:p>
+            <w:pPr>
+              <w:pStyle w:val="Compact"/>
+              <w:jc w:val="center"/>
+            </w:pPr>
+            <w:r>
+              <w:t xml:space="preserve">High</w:t>
+            </w:r>
+          </w:p>
+        </w:tc>
+        <w:tc>
+          <w:p>
+            <w:pPr>
+              <w:pStyle w:val="Compact"/>
+              <w:jc w:val="center"/>
+            </w:pPr>
+            <w:r>
+              <w:t xml:space="preserve">Net</w:t>
+            </w:r>
+          </w:p>
+        </w:tc>
+        <w:tc>
+          <w:p>
+            <w:pPr>
+              <w:pStyle w:val="Compact"/>
+              <w:jc w:val="center"/>
+            </w:pPr>
+            <w:r>
+              <w:t xml:space="preserve">1.27</w:t>
+            </w:r>
+          </w:p>
+        </w:tc>
+        <w:tc>
+          <w:p>
+            <w:pPr>
+              <w:pStyle w:val="Compact"/>
+              <w:jc w:val="center"/>
+            </w:pPr>
+            <w:r>
+              <w:t xml:space="preserve">1.18</w:t>
+            </w:r>
+          </w:p>
+        </w:tc>
+        <w:tc>
+          <w:p>
+            <w:pPr>
+              <w:pStyle w:val="Compact"/>
+              <w:jc w:val="center"/>
+            </w:pPr>
+            <w:r>
+              <w:t xml:space="preserve">1.35</w:t>
+            </w:r>
+          </w:p>
+        </w:tc>
+      </w:tr>
+      <w:tr>
+        <w:tc>
+          <w:p/>
+        </w:tc>
+        <w:tc>
+          <w:p>
+            <w:pPr>
+              <w:pStyle w:val="Compact"/>
+              <w:jc w:val="center"/>
+            </w:pPr>
+            <w:r>
+              <w:t xml:space="preserve">Spray</w:t>
+            </w:r>
+          </w:p>
+        </w:tc>
+        <w:tc>
+          <w:p>
+            <w:pPr>
+              <w:pStyle w:val="Compact"/>
+              <w:jc w:val="center"/>
+            </w:pPr>
+            <w:r>
+              <w:t xml:space="preserve">1.15</w:t>
+            </w:r>
+          </w:p>
+        </w:tc>
+        <w:tc>
+          <w:p>
+            <w:pPr>
+              <w:pStyle w:val="Compact"/>
+              <w:jc w:val="center"/>
+            </w:pPr>
+            <w:r>
+              <w:t xml:space="preserve">1.03</w:t>
+            </w:r>
+          </w:p>
+        </w:tc>
+        <w:tc>
+          <w:p>
+            <w:pPr>
+              <w:pStyle w:val="Compact"/>
+              <w:jc w:val="center"/>
+            </w:pPr>
+            <w:r>
+              <w:t xml:space="preserve">1.29</w:t>
+            </w:r>
+          </w:p>
+        </w:tc>
+      </w:tr>
+      <w:tr>
+        <w:tc>
+          <w:p>
+            <w:pPr>
+              <w:pStyle w:val="Compact"/>
+              <w:jc w:val="center"/>
+            </w:pPr>
+            <w:r>
+              <w:t xml:space="preserve">Low</w:t>
+            </w:r>
+          </w:p>
+        </w:tc>
+        <w:tc>
+          <w:p>
+            <w:pPr>
+              <w:pStyle w:val="Compact"/>
+              <w:jc w:val="center"/>
+            </w:pPr>
+            <w:r>
+              <w:t xml:space="preserve">Net</w:t>
+            </w:r>
+          </w:p>
+        </w:tc>
+        <w:tc>
+          <w:p>
+            <w:pPr>
+              <w:pStyle w:val="Compact"/>
+              <w:jc w:val="center"/>
+            </w:pPr>
+            <w:r>
+              <w:t xml:space="preserve">0.95</w:t>
+            </w:r>
+          </w:p>
+        </w:tc>
+        <w:tc>
+          <w:p>
+            <w:pPr>
+              <w:pStyle w:val="Compact"/>
+              <w:jc w:val="center"/>
+            </w:pPr>
+            <w:r>
+              <w:t xml:space="preserve">0.73</w:t>
+            </w:r>
+          </w:p>
+        </w:tc>
+        <w:tc>
+          <w:p>
+            <w:pPr>
+              <w:pStyle w:val="Compact"/>
+              <w:jc w:val="center"/>
+            </w:pPr>
+            <w:r>
+              <w:t xml:space="preserve">1.24</w:t>
+            </w:r>
+          </w:p>
+        </w:tc>
+      </w:tr>
+      <w:tr>
+        <w:tc>
+          <w:p/>
+        </w:tc>
+        <w:tc>
+          <w:p>
+            <w:pPr>
+              <w:pStyle w:val="Compact"/>
+              <w:jc w:val="center"/>
+            </w:pPr>
+            <w:r>
+              <w:t xml:space="preserve">Spray</w:t>
+            </w:r>
+          </w:p>
+        </w:tc>
+        <w:tc>
+          <w:p>
+            <w:pPr>
+              <w:pStyle w:val="Compact"/>
+              <w:jc w:val="center"/>
+            </w:pPr>
+            <w:r>
+              <w:t xml:space="preserve">0.98</w:t>
+            </w:r>
+          </w:p>
+        </w:tc>
+        <w:tc>
+          <w:p>
+            <w:pPr>
+              <w:pStyle w:val="Compact"/>
+              <w:jc w:val="center"/>
+            </w:pPr>
+            <w:r>
+              <w:t xml:space="preserve">0.64</w:t>
+            </w:r>
+          </w:p>
+        </w:tc>
+        <w:tc>
+          <w:p>
+            <w:pPr>
+              <w:pStyle w:val="Compact"/>
+              <w:jc w:val="center"/>
+            </w:pPr>
+            <w:r>
+              <w:t xml:space="preserve">1.5</w:t>
+            </w:r>
+          </w:p>
+        </w:tc>
+      </w:tr>
+    </w:tbl>
+    <w:p>
+      <w:r>
+        <w:t xml:space="preserve">Table 3. Odds of treatment from risk of either mosquito exposure or malaria risk.</w:t>
+      </w:r>
+    </w:p>
+    <w:tbl>
+      <w:tblPr>
+        <w:tblStyle w:val="TableNormal"/>
+      </w:tblPr>
+      <w:tblGrid>
+        <w:gridCol w:w="533"/>
+        <w:gridCol w:w="913"/>
+        <w:gridCol w:w="837"/>
+        <w:gridCol w:w="990"/>
+        <w:gridCol w:w="990"/>
+        <w:gridCol w:w="1218"/>
+        <w:gridCol w:w="1218"/>
+        <w:gridCol w:w="1218"/>
+      </w:tblGrid>
+      <w:tr>
+        <w:tc>
+          <w:tcPr>
+            <w:tcBorders>
+              <w:bottom w:val="single"/>
+            </w:tcBorders>
+            <w:vAlign w:val="bottom"/>
+          </w:tcPr>
+          <w:p>
+            <w:pPr>
+              <w:pStyle w:val="Compact"/>
+              <w:jc w:val="center"/>
+            </w:pPr>
+            <w:r>
+              <w:t xml:space="preserve">Site</w:t>
+            </w:r>
+          </w:p>
+        </w:tc>
+        <w:tc>
+          <w:tcPr>
+            <w:tcBorders>
+              <w:bottom w:val="single"/>
+            </w:tcBorders>
+            <w:vAlign w:val="bottom"/>
+          </w:tcPr>
+          <w:p>
+            <w:pPr>
+              <w:pStyle w:val="Compact"/>
+              <w:jc w:val="center"/>
+            </w:pPr>
+            <w:r>
+              <w:t xml:space="preserve">Treatment</w:t>
+            </w:r>
+          </w:p>
+        </w:tc>
+        <w:tc>
+          <w:tcPr>
+            <w:tcBorders>
+              <w:bottom w:val="single"/>
+            </w:tcBorders>
+            <w:vAlign w:val="bottom"/>
+          </w:tcPr>
+          <w:p>
+            <w:pPr>
+              <w:pStyle w:val="Compact"/>
+              <w:jc w:val="center"/>
+            </w:pPr>
+            <w:r>
+              <w:t xml:space="preserve">Age Risk</w:t>
+            </w:r>
+          </w:p>
+        </w:tc>
+        <w:tc>
+          <w:tcPr>
+            <w:tcBorders>
+              <w:bottom w:val="single"/>
+            </w:tcBorders>
+            <w:vAlign w:val="bottom"/>
+          </w:tcPr>
+          <w:p>
+            <w:pPr>
+              <w:pStyle w:val="Compact"/>
+              <w:jc w:val="center"/>
+            </w:pPr>
+            <w:r>
+              <w:t xml:space="preserve">Age Risk</w:t>
+            </w:r>
+          </w:p>
+        </w:tc>
+        <w:tc>
+          <w:tcPr>
+            <w:tcBorders>
+              <w:bottom w:val="single"/>
+            </w:tcBorders>
+            <w:vAlign w:val="bottom"/>
+          </w:tcPr>
+          <w:p>
+            <w:pPr>
+              <w:pStyle w:val="Compact"/>
+              <w:jc w:val="center"/>
+            </w:pPr>
+            <w:r>
+              <w:t xml:space="preserve">Age Risk</w:t>
+            </w:r>
+          </w:p>
+        </w:tc>
+        <w:tc>
+          <w:tcPr>
+            <w:tcBorders>
+              <w:bottom w:val="single"/>
+            </w:tcBorders>
+            <w:vAlign w:val="bottom"/>
+          </w:tcPr>
+          <w:p>
+            <w:pPr>
+              <w:pStyle w:val="Compact"/>
+              <w:jc w:val="center"/>
+            </w:pPr>
+            <w:r>
+              <w:t xml:space="preserve">Mosquito Risk</w:t>
+            </w:r>
+          </w:p>
+        </w:tc>
+        <w:tc>
+          <w:tcPr>
+            <w:tcBorders>
+              <w:bottom w:val="single"/>
+            </w:tcBorders>
+            <w:vAlign w:val="bottom"/>
+          </w:tcPr>
+          <w:p>
+            <w:pPr>
+              <w:pStyle w:val="Compact"/>
+              <w:jc w:val="center"/>
+            </w:pPr>
+            <w:r>
+              <w:t xml:space="preserve">Mosquito Risk</w:t>
+            </w:r>
+          </w:p>
+        </w:tc>
+        <w:tc>
+          <w:tcPr>
+            <w:tcBorders>
+              <w:bottom w:val="single"/>
+            </w:tcBorders>
+            <w:vAlign w:val="bottom"/>
+          </w:tcPr>
+          <w:p>
+            <w:pPr>
+              <w:pStyle w:val="Compact"/>
+              <w:jc w:val="center"/>
+            </w:pPr>
+            <w:r>
+              <w:t xml:space="preserve">Mosquito Risk</w:t>
+            </w:r>
+          </w:p>
+        </w:tc>
+      </w:tr>
+      <w:tr>
+        <w:tc>
+          <w:p/>
+        </w:tc>
+        <w:tc>
+          <w:p/>
+        </w:tc>
+        <w:tc>
+          <w:p>
+            <w:pPr>
+              <w:pStyle w:val="Compact"/>
+              <w:jc w:val="center"/>
+            </w:pPr>
+            <w:r>
+              <w:t xml:space="preserve">OR</w:t>
+            </w:r>
+          </w:p>
+        </w:tc>
+        <w:tc>
+          <w:p>
+            <w:pPr>
+              <w:pStyle w:val="Compact"/>
+              <w:jc w:val="center"/>
+            </w:pPr>
+            <w:r>
+              <w:t xml:space="preserve">Lower 95% CI</w:t>
+            </w:r>
+          </w:p>
+        </w:tc>
+        <w:tc>
+          <w:p>
+            <w:pPr>
+              <w:pStyle w:val="Compact"/>
+              <w:jc w:val="center"/>
+            </w:pPr>
+            <w:r>
+              <w:t xml:space="preserve">Upper 95% CI</w:t>
+            </w:r>
+          </w:p>
+        </w:tc>
+        <w:tc>
+          <w:p>
+            <w:pPr>
+              <w:pStyle w:val="Compact"/>
+              <w:jc w:val="center"/>
+            </w:pPr>
+            <w:r>
+              <w:t xml:space="preserve">OR</w:t>
+            </w:r>
+          </w:p>
+        </w:tc>
+        <w:tc>
+          <w:p>
+            <w:pPr>
+              <w:pStyle w:val="Compact"/>
+              <w:jc w:val="center"/>
+            </w:pPr>
+            <w:r>
+              <w:t xml:space="preserve">Lower 95% CI</w:t>
+            </w:r>
+          </w:p>
+        </w:tc>
+        <w:tc>
+          <w:p>
+            <w:pPr>
+              <w:pStyle w:val="Compact"/>
+              <w:jc w:val="center"/>
+            </w:pPr>
+            <w:r>
+              <w:t xml:space="preserve">Upper 95% CI</w:t>
+            </w:r>
+          </w:p>
+        </w:tc>
+      </w:tr>
+      <w:tr>
+        <w:tc>
+          <w:p>
+            <w:pPr>
+              <w:pStyle w:val="Compact"/>
+              <w:jc w:val="center"/>
+            </w:pPr>
+            <w:r>
+              <w:t xml:space="preserve">High</w:t>
+            </w:r>
+          </w:p>
+        </w:tc>
+        <w:tc>
+          <w:p>
+            <w:pPr>
+              <w:pStyle w:val="Compact"/>
+              <w:jc w:val="center"/>
+            </w:pPr>
+            <w:r>
+              <w:t xml:space="preserve">Net</w:t>
+            </w:r>
+          </w:p>
+        </w:tc>
+        <w:tc>
+          <w:p>
+            <w:pPr>
+              <w:pStyle w:val="Compact"/>
+              <w:jc w:val="center"/>
+            </w:pPr>
+            <w:r>
+              <w:t xml:space="preserve">1.27</w:t>
+            </w:r>
+          </w:p>
+        </w:tc>
+        <w:tc>
+          <w:p>
+            <w:pPr>
+              <w:pStyle w:val="Compact"/>
+              <w:jc w:val="center"/>
+            </w:pPr>
+            <w:r>
+              <w:t xml:space="preserve">1.18</w:t>
+            </w:r>
+          </w:p>
+        </w:tc>
+        <w:tc>
+          <w:p>
+            <w:pPr>
+              <w:pStyle w:val="Compact"/>
+              <w:jc w:val="center"/>
+            </w:pPr>
+            <w:r>
+              <w:t xml:space="preserve">1.36</w:t>
+            </w:r>
+          </w:p>
+        </w:tc>
+        <w:tc>
+          <w:p>
+            <w:pPr>
+              <w:pStyle w:val="Compact"/>
+              <w:jc w:val="center"/>
+            </w:pPr>
+            <w:r>
+              <w:t xml:space="preserve">1.01</w:t>
+            </w:r>
+          </w:p>
+        </w:tc>
+        <w:tc>
+          <w:p>
+            <w:pPr>
+              <w:pStyle w:val="Compact"/>
+              <w:jc w:val="center"/>
+            </w:pPr>
+            <w:r>
+              <w:t xml:space="preserve">0.93</w:t>
+            </w:r>
+          </w:p>
+        </w:tc>
+        <w:tc>
+          <w:p>
+            <w:pPr>
+              <w:pStyle w:val="Compact"/>
+              <w:jc w:val="center"/>
+            </w:pPr>
+            <w:r>
+              <w:t xml:space="preserve">1.1</w:t>
+            </w:r>
+          </w:p>
+        </w:tc>
+      </w:tr>
+      <w:tr>
+        <w:tc>
+          <w:p/>
+        </w:tc>
+        <w:tc>
+          <w:p>
+            <w:pPr>
+              <w:pStyle w:val="Compact"/>
+              <w:jc w:val="center"/>
+            </w:pPr>
+            <w:r>
+              <w:t xml:space="preserve">Spray</w:t>
+            </w:r>
+          </w:p>
+        </w:tc>
+        <w:tc>
+          <w:p>
+            <w:pPr>
+              <w:pStyle w:val="Compact"/>
+              <w:jc w:val="center"/>
+            </w:pPr>
+            <w:r>
+              <w:t xml:space="preserve">1.11</w:t>
+            </w:r>
+          </w:p>
+        </w:tc>
+        <w:tc>
+          <w:p>
+            <w:pPr>
+              <w:pStyle w:val="Compact"/>
+              <w:jc w:val="center"/>
+            </w:pPr>
+            <w:r>
+              <w:t xml:space="preserve">0.99</w:t>
+            </w:r>
+          </w:p>
+        </w:tc>
+        <w:tc>
+          <w:p>
+            <w:pPr>
+              <w:pStyle w:val="Compact"/>
+              <w:jc w:val="center"/>
+            </w:pPr>
+            <w:r>
+              <w:t xml:space="preserve">1.25</w:t>
+            </w:r>
+          </w:p>
+        </w:tc>
+        <w:tc>
+          <w:p>
+            <w:pPr>
+              <w:pStyle w:val="Compact"/>
+              <w:jc w:val="center"/>
+            </w:pPr>
+            <w:r>
+              <w:t xml:space="preserve">1.32</w:t>
+            </w:r>
+          </w:p>
+        </w:tc>
+        <w:tc>
+          <w:p>
+            <w:pPr>
+              <w:pStyle w:val="Compact"/>
+              <w:jc w:val="center"/>
+            </w:pPr>
+            <w:r>
+              <w:t xml:space="preserve">1.14</w:t>
+            </w:r>
+          </w:p>
+        </w:tc>
+        <w:tc>
+          <w:p>
+            <w:pPr>
+              <w:pStyle w:val="Compact"/>
+              <w:jc w:val="center"/>
+            </w:pPr>
+            <w:r>
+              <w:t xml:space="preserve">1.53</w:t>
+            </w:r>
+          </w:p>
+        </w:tc>
+      </w:tr>
+      <w:tr>
+        <w:tc>
+          <w:p>
+            <w:pPr>
+              <w:pStyle w:val="Compact"/>
+              <w:jc w:val="center"/>
+            </w:pPr>
+            <w:r>
+              <w:t xml:space="preserve">Low</w:t>
+            </w:r>
+          </w:p>
+        </w:tc>
+        <w:tc>
+          <w:p>
+            <w:pPr>
+              <w:pStyle w:val="Compact"/>
+              <w:jc w:val="center"/>
+            </w:pPr>
+            <w:r>
+              <w:t xml:space="preserve">Net</w:t>
+            </w:r>
+          </w:p>
+        </w:tc>
+        <w:tc>
+          <w:p>
+            <w:pPr>
+              <w:pStyle w:val="Compact"/>
+              <w:jc w:val="center"/>
+            </w:pPr>
+            <w:r>
+              <w:t xml:space="preserve">1.05</w:t>
+            </w:r>
+          </w:p>
+        </w:tc>
+        <w:tc>
+          <w:p>
+            <w:pPr>
+              <w:pStyle w:val="Compact"/>
+              <w:jc w:val="center"/>
+            </w:pPr>
+            <w:r>
+              <w:t xml:space="preserve">0.8</w:t>
+            </w:r>
+          </w:p>
+        </w:tc>
+        <w:tc>
+          <w:p>
+            <w:pPr>
+              <w:pStyle w:val="Compact"/>
+              <w:jc w:val="center"/>
+            </w:pPr>
+            <w:r>
+              <w:t xml:space="preserve">1.38</w:t>
+            </w:r>
+          </w:p>
+        </w:tc>
+        <w:tc>
+          <w:p>
+            <w:pPr>
+              <w:pStyle w:val="Compact"/>
+              <w:jc w:val="center"/>
+            </w:pPr>
+            <w:r>
+              <w:t xml:space="preserve">0.58</w:t>
+            </w:r>
+          </w:p>
+        </w:tc>
+        <w:tc>
+          <w:p>
+            <w:pPr>
+              <w:pStyle w:val="Compact"/>
+              <w:jc w:val="center"/>
+            </w:pPr>
+            <w:r>
+              <w:t xml:space="preserve">0.31</w:t>
+            </w:r>
+          </w:p>
+        </w:tc>
+        <w:tc>
+          <w:p>
+            <w:pPr>
+              <w:pStyle w:val="Compact"/>
+              <w:jc w:val="center"/>
+            </w:pPr>
+            <w:r>
+              <w:t xml:space="preserve">1.1</w:t>
+            </w:r>
+          </w:p>
+        </w:tc>
+      </w:tr>
+      <w:tr>
+        <w:tc>
+          <w:p/>
+        </w:tc>
+        <w:tc>
+          <w:p>
+            <w:pPr>
+              <w:pStyle w:val="Compact"/>
+              <w:jc w:val="center"/>
+            </w:pPr>
+            <w:r>
+              <w:t xml:space="preserve">Spray</w:t>
+            </w:r>
+          </w:p>
+        </w:tc>
+        <w:tc>
+          <w:p>
+            <w:pPr>
+              <w:pStyle w:val="Compact"/>
+              <w:jc w:val="center"/>
+            </w:pPr>
+            <w:r>
+              <w:t xml:space="preserve">1.22</w:t>
+            </w:r>
+          </w:p>
+        </w:tc>
+        <w:tc>
+          <w:p>
+            <w:pPr>
+              <w:pStyle w:val="Compact"/>
+              <w:jc w:val="center"/>
+            </w:pPr>
+            <w:r>
+              <w:t xml:space="preserve">0.73</w:t>
+            </w:r>
+          </w:p>
+        </w:tc>
+        <w:tc>
+          <w:p>
+            <w:pPr>
+              <w:pStyle w:val="Compact"/>
+              <w:jc w:val="center"/>
+            </w:pPr>
+            <w:r>
+              <w:t xml:space="preserve">2.05</w:t>
+            </w:r>
+          </w:p>
+        </w:tc>
+        <w:tc>
+          <w:p>
+            <w:pPr>
+              <w:pStyle w:val="Compact"/>
+              <w:jc w:val="center"/>
+            </w:pPr>
+            <w:r>
+              <w:t xml:space="preserve">0.34</w:t>
+            </w:r>
+          </w:p>
+        </w:tc>
+        <w:tc>
+          <w:p>
+            <w:pPr>
+              <w:pStyle w:val="Compact"/>
+              <w:jc w:val="center"/>
+            </w:pPr>
+            <w:r>
+              <w:t xml:space="preserve">0.15</w:t>
+            </w:r>
+          </w:p>
+        </w:tc>
+        <w:tc>
+          <w:p>
+            <w:pPr>
+              <w:pStyle w:val="Compact"/>
+              <w:jc w:val="center"/>
+            </w:pPr>
+            <w:r>
+              <w:t xml:space="preserve">0.79</w:t>
+            </w:r>
+          </w:p>
+        </w:tc>
+      </w:tr>
+    </w:tbl>
+    <w:p>
+      <w:r>
+        <w:drawing>
+          <wp:inline>
+            <wp:extent cx="6464300" cy="6464300"/>
+            <wp:effectExtent b="0" l="0" r="0" t="0"/>
+            <wp:docPr descr="" id="1" name="Picture"/>
+            <a:graphic>
+              <a:graphicData uri="http://schemas.openxmlformats.org/drawingml/2006/picture">
+                <pic:pic>
+                  <pic:nvPicPr>
+                    <pic:cNvPr descr="./Project_report_files/figure-docx/plotCombrisk_sens1.png" id="0" name="Picture"/>
                     <pic:cNvPicPr>
                       <a:picLocks noChangeArrowheads="1" noChangeAspect="1"/>
                     </pic:cNvPicPr>
@@ -3671,900 +4329,9 @@
           </wp:inline>
         </w:drawing>
       </w:r>
-    </w:p>
-    <w:p>
-      <w:r>
-        <w:t xml:space="preserve">Table 2. Odds of receiving a treatment as a function of combined risk.</w:t>
-      </w:r>
-    </w:p>
-    <w:tbl>
-      <w:tblPr>
-        <w:tblStyle w:val="TableNormal"/>
-      </w:tblPr>
-      <w:tblGrid>
-        <w:gridCol w:w="770"/>
-        <w:gridCol w:w="1320"/>
-        <w:gridCol w:w="550"/>
-        <w:gridCol w:w="1650"/>
-        <w:gridCol w:w="1650"/>
-      </w:tblGrid>
-      <w:tr>
-        <w:tc>
-          <w:tcPr>
-            <w:tcBorders>
-              <w:bottom w:val="single"/>
-            </w:tcBorders>
-            <w:vAlign w:val="bottom"/>
-          </w:tcPr>
-          <w:p>
-            <w:pPr>
-              <w:pStyle w:val="Compact"/>
-              <w:jc w:val="center"/>
-            </w:pPr>
-            <w:r>
-              <w:t xml:space="preserve">Site</w:t>
-            </w:r>
-          </w:p>
-        </w:tc>
-        <w:tc>
-          <w:tcPr>
-            <w:tcBorders>
-              <w:bottom w:val="single"/>
-            </w:tcBorders>
-            <w:vAlign w:val="bottom"/>
-          </w:tcPr>
-          <w:p>
-            <w:pPr>
-              <w:pStyle w:val="Compact"/>
-              <w:jc w:val="center"/>
-            </w:pPr>
-            <w:r>
-              <w:t xml:space="preserve">Treatment</w:t>
-            </w:r>
-          </w:p>
-        </w:tc>
-        <w:tc>
-          <w:tcPr>
-            <w:tcBorders>
-              <w:bottom w:val="single"/>
-            </w:tcBorders>
-            <w:vAlign w:val="bottom"/>
-          </w:tcPr>
-          <w:p>
-            <w:pPr>
-              <w:pStyle w:val="Compact"/>
-              <w:jc w:val="center"/>
-            </w:pPr>
-            <w:r>
-              <w:t xml:space="preserve">OR</w:t>
-            </w:r>
-          </w:p>
-        </w:tc>
-        <w:tc>
-          <w:tcPr>
-            <w:tcBorders>
-              <w:bottom w:val="single"/>
-            </w:tcBorders>
-            <w:vAlign w:val="bottom"/>
-          </w:tcPr>
-          <w:p>
-            <w:pPr>
-              <w:pStyle w:val="Compact"/>
-              <w:jc w:val="center"/>
-            </w:pPr>
-            <w:r>
-              <w:t xml:space="preserve">Lower 95% CI</w:t>
-            </w:r>
-          </w:p>
-        </w:tc>
-        <w:tc>
-          <w:tcPr>
-            <w:tcBorders>
-              <w:bottom w:val="single"/>
-            </w:tcBorders>
-            <w:vAlign w:val="bottom"/>
-          </w:tcPr>
-          <w:p>
-            <w:pPr>
-              <w:pStyle w:val="Compact"/>
-              <w:jc w:val="center"/>
-            </w:pPr>
-            <w:r>
-              <w:t xml:space="preserve">Upper 95% CI</w:t>
-            </w:r>
-          </w:p>
-        </w:tc>
-      </w:tr>
-      <w:tr>
-        <w:tc>
-          <w:p>
-            <w:pPr>
-              <w:pStyle w:val="Compact"/>
-              <w:jc w:val="center"/>
-            </w:pPr>
-            <w:r>
-              <w:t xml:space="preserve">High</w:t>
-            </w:r>
-          </w:p>
-        </w:tc>
-        <w:tc>
-          <w:p>
-            <w:pPr>
-              <w:pStyle w:val="Compact"/>
-              <w:jc w:val="center"/>
-            </w:pPr>
-            <w:r>
-              <w:t xml:space="preserve">Net</w:t>
-            </w:r>
-          </w:p>
-        </w:tc>
-        <w:tc>
-          <w:p>
-            <w:pPr>
-              <w:pStyle w:val="Compact"/>
-              <w:jc w:val="center"/>
-            </w:pPr>
-            <w:r>
-              <w:t xml:space="preserve">1.27</w:t>
-            </w:r>
-          </w:p>
-        </w:tc>
-        <w:tc>
-          <w:p>
-            <w:pPr>
-              <w:pStyle w:val="Compact"/>
-              <w:jc w:val="center"/>
-            </w:pPr>
-            <w:r>
-              <w:t xml:space="preserve">1.18</w:t>
-            </w:r>
-          </w:p>
-        </w:tc>
-        <w:tc>
-          <w:p>
-            <w:pPr>
-              <w:pStyle w:val="Compact"/>
-              <w:jc w:val="center"/>
-            </w:pPr>
-            <w:r>
-              <w:t xml:space="preserve">1.35</w:t>
-            </w:r>
-          </w:p>
-        </w:tc>
-      </w:tr>
-      <w:tr>
-        <w:tc>
-          <w:p/>
-        </w:tc>
-        <w:tc>
-          <w:p>
-            <w:pPr>
-              <w:pStyle w:val="Compact"/>
-              <w:jc w:val="center"/>
-            </w:pPr>
-            <w:r>
-              <w:t xml:space="preserve">Spray</w:t>
-            </w:r>
-          </w:p>
-        </w:tc>
-        <w:tc>
-          <w:p>
-            <w:pPr>
-              <w:pStyle w:val="Compact"/>
-              <w:jc w:val="center"/>
-            </w:pPr>
-            <w:r>
-              <w:t xml:space="preserve">1.15</w:t>
-            </w:r>
-          </w:p>
-        </w:tc>
-        <w:tc>
-          <w:p>
-            <w:pPr>
-              <w:pStyle w:val="Compact"/>
-              <w:jc w:val="center"/>
-            </w:pPr>
-            <w:r>
-              <w:t xml:space="preserve">1.03</w:t>
-            </w:r>
-          </w:p>
-        </w:tc>
-        <w:tc>
-          <w:p>
-            <w:pPr>
-              <w:pStyle w:val="Compact"/>
-              <w:jc w:val="center"/>
-            </w:pPr>
-            <w:r>
-              <w:t xml:space="preserve">1.29</w:t>
-            </w:r>
-          </w:p>
-        </w:tc>
-      </w:tr>
-      <w:tr>
-        <w:tc>
-          <w:p>
-            <w:pPr>
-              <w:pStyle w:val="Compact"/>
-              <w:jc w:val="center"/>
-            </w:pPr>
-            <w:r>
-              <w:t xml:space="preserve">Low</w:t>
-            </w:r>
-          </w:p>
-        </w:tc>
-        <w:tc>
-          <w:p>
-            <w:pPr>
-              <w:pStyle w:val="Compact"/>
-              <w:jc w:val="center"/>
-            </w:pPr>
-            <w:r>
-              <w:t xml:space="preserve">Net</w:t>
-            </w:r>
-          </w:p>
-        </w:tc>
-        <w:tc>
-          <w:p>
-            <w:pPr>
-              <w:pStyle w:val="Compact"/>
-              <w:jc w:val="center"/>
-            </w:pPr>
-            <w:r>
-              <w:t xml:space="preserve">0.95</w:t>
-            </w:r>
-          </w:p>
-        </w:tc>
-        <w:tc>
-          <w:p>
-            <w:pPr>
-              <w:pStyle w:val="Compact"/>
-              <w:jc w:val="center"/>
-            </w:pPr>
-            <w:r>
-              <w:t xml:space="preserve">0.73</w:t>
-            </w:r>
-          </w:p>
-        </w:tc>
-        <w:tc>
-          <w:p>
-            <w:pPr>
-              <w:pStyle w:val="Compact"/>
-              <w:jc w:val="center"/>
-            </w:pPr>
-            <w:r>
-              <w:t xml:space="preserve">1.24</w:t>
-            </w:r>
-          </w:p>
-        </w:tc>
-      </w:tr>
-      <w:tr>
-        <w:tc>
-          <w:p/>
-        </w:tc>
-        <w:tc>
-          <w:p>
-            <w:pPr>
-              <w:pStyle w:val="Compact"/>
-              <w:jc w:val="center"/>
-            </w:pPr>
-            <w:r>
-              <w:t xml:space="preserve">Spray</w:t>
-            </w:r>
-          </w:p>
-        </w:tc>
-        <w:tc>
-          <w:p>
-            <w:pPr>
-              <w:pStyle w:val="Compact"/>
-              <w:jc w:val="center"/>
-            </w:pPr>
-            <w:r>
-              <w:t xml:space="preserve">0.98</w:t>
-            </w:r>
-          </w:p>
-        </w:tc>
-        <w:tc>
-          <w:p>
-            <w:pPr>
-              <w:pStyle w:val="Compact"/>
-              <w:jc w:val="center"/>
-            </w:pPr>
-            <w:r>
-              <w:t xml:space="preserve">0.64</w:t>
-            </w:r>
-          </w:p>
-        </w:tc>
-        <w:tc>
-          <w:p>
-            <w:pPr>
-              <w:pStyle w:val="Compact"/>
-              <w:jc w:val="center"/>
-            </w:pPr>
-            <w:r>
-              <w:t xml:space="preserve">1.5</w:t>
-            </w:r>
-          </w:p>
-        </w:tc>
-      </w:tr>
-    </w:tbl>
-    <w:p>
-      <w:r>
-        <w:t xml:space="preserve">Table 3. Odds of treatment from risk of either mosquito exposure or malaria risk.</w:t>
-      </w:r>
-    </w:p>
-    <w:tbl>
-      <w:tblPr>
-        <w:tblStyle w:val="TableNormal"/>
-      </w:tblPr>
-      <w:tblGrid>
-        <w:gridCol w:w="533"/>
-        <w:gridCol w:w="913"/>
-        <w:gridCol w:w="837"/>
-        <w:gridCol w:w="990"/>
-        <w:gridCol w:w="990"/>
-        <w:gridCol w:w="1218"/>
-        <w:gridCol w:w="1218"/>
-        <w:gridCol w:w="1218"/>
-      </w:tblGrid>
-      <w:tr>
-        <w:tc>
-          <w:tcPr>
-            <w:tcBorders>
-              <w:bottom w:val="single"/>
-            </w:tcBorders>
-            <w:vAlign w:val="bottom"/>
-          </w:tcPr>
-          <w:p>
-            <w:pPr>
-              <w:pStyle w:val="Compact"/>
-              <w:jc w:val="center"/>
-            </w:pPr>
-            <w:r>
-              <w:t xml:space="preserve">Site</w:t>
-            </w:r>
-          </w:p>
-        </w:tc>
-        <w:tc>
-          <w:tcPr>
-            <w:tcBorders>
-              <w:bottom w:val="single"/>
-            </w:tcBorders>
-            <w:vAlign w:val="bottom"/>
-          </w:tcPr>
-          <w:p>
-            <w:pPr>
-              <w:pStyle w:val="Compact"/>
-              <w:jc w:val="center"/>
-            </w:pPr>
-            <w:r>
-              <w:t xml:space="preserve">Treatment</w:t>
-            </w:r>
-          </w:p>
-        </w:tc>
-        <w:tc>
-          <w:tcPr>
-            <w:tcBorders>
-              <w:bottom w:val="single"/>
-            </w:tcBorders>
-            <w:vAlign w:val="bottom"/>
-          </w:tcPr>
-          <w:p>
-            <w:pPr>
-              <w:pStyle w:val="Compact"/>
-              <w:jc w:val="center"/>
-            </w:pPr>
-            <w:r>
-              <w:t xml:space="preserve">Age Risk</w:t>
-            </w:r>
-          </w:p>
-        </w:tc>
-        <w:tc>
-          <w:tcPr>
-            <w:tcBorders>
-              <w:bottom w:val="single"/>
-            </w:tcBorders>
-            <w:vAlign w:val="bottom"/>
-          </w:tcPr>
-          <w:p>
-            <w:pPr>
-              <w:pStyle w:val="Compact"/>
-              <w:jc w:val="center"/>
-            </w:pPr>
-            <w:r>
-              <w:t xml:space="preserve">Age Risk</w:t>
-            </w:r>
-          </w:p>
-        </w:tc>
-        <w:tc>
-          <w:tcPr>
-            <w:tcBorders>
-              <w:bottom w:val="single"/>
-            </w:tcBorders>
-            <w:vAlign w:val="bottom"/>
-          </w:tcPr>
-          <w:p>
-            <w:pPr>
-              <w:pStyle w:val="Compact"/>
-              <w:jc w:val="center"/>
-            </w:pPr>
-            <w:r>
-              <w:t xml:space="preserve">Age Risk</w:t>
-            </w:r>
-          </w:p>
-        </w:tc>
-        <w:tc>
-          <w:tcPr>
-            <w:tcBorders>
-              <w:bottom w:val="single"/>
-            </w:tcBorders>
-            <w:vAlign w:val="bottom"/>
-          </w:tcPr>
-          <w:p>
-            <w:pPr>
-              <w:pStyle w:val="Compact"/>
-              <w:jc w:val="center"/>
-            </w:pPr>
-            <w:r>
-              <w:t xml:space="preserve">Mosquito Risk</w:t>
-            </w:r>
-          </w:p>
-        </w:tc>
-        <w:tc>
-          <w:tcPr>
-            <w:tcBorders>
-              <w:bottom w:val="single"/>
-            </w:tcBorders>
-            <w:vAlign w:val="bottom"/>
-          </w:tcPr>
-          <w:p>
-            <w:pPr>
-              <w:pStyle w:val="Compact"/>
-              <w:jc w:val="center"/>
-            </w:pPr>
-            <w:r>
-              <w:t xml:space="preserve">Mosquito Risk</w:t>
-            </w:r>
-          </w:p>
-        </w:tc>
-        <w:tc>
-          <w:tcPr>
-            <w:tcBorders>
-              <w:bottom w:val="single"/>
-            </w:tcBorders>
-            <w:vAlign w:val="bottom"/>
-          </w:tcPr>
-          <w:p>
-            <w:pPr>
-              <w:pStyle w:val="Compact"/>
-              <w:jc w:val="center"/>
-            </w:pPr>
-            <w:r>
-              <w:t xml:space="preserve">Mosquito Risk</w:t>
-            </w:r>
-          </w:p>
-        </w:tc>
-      </w:tr>
-      <w:tr>
-        <w:tc>
-          <w:p/>
-        </w:tc>
-        <w:tc>
-          <w:p/>
-        </w:tc>
-        <w:tc>
-          <w:p>
-            <w:pPr>
-              <w:pStyle w:val="Compact"/>
-              <w:jc w:val="center"/>
-            </w:pPr>
-            <w:r>
-              <w:t xml:space="preserve">OR</w:t>
-            </w:r>
-          </w:p>
-        </w:tc>
-        <w:tc>
-          <w:p>
-            <w:pPr>
-              <w:pStyle w:val="Compact"/>
-              <w:jc w:val="center"/>
-            </w:pPr>
-            <w:r>
-              <w:t xml:space="preserve">Lower 95% CI</w:t>
-            </w:r>
-          </w:p>
-        </w:tc>
-        <w:tc>
-          <w:p>
-            <w:pPr>
-              <w:pStyle w:val="Compact"/>
-              <w:jc w:val="center"/>
-            </w:pPr>
-            <w:r>
-              <w:t xml:space="preserve">Upper 95% CI</w:t>
-            </w:r>
-          </w:p>
-        </w:tc>
-        <w:tc>
-          <w:p>
-            <w:pPr>
-              <w:pStyle w:val="Compact"/>
-              <w:jc w:val="center"/>
-            </w:pPr>
-            <w:r>
-              <w:t xml:space="preserve">OR</w:t>
-            </w:r>
-          </w:p>
-        </w:tc>
-        <w:tc>
-          <w:p>
-            <w:pPr>
-              <w:pStyle w:val="Compact"/>
-              <w:jc w:val="center"/>
-            </w:pPr>
-            <w:r>
-              <w:t xml:space="preserve">Lower 95% CI</w:t>
-            </w:r>
-          </w:p>
-        </w:tc>
-        <w:tc>
-          <w:p>
-            <w:pPr>
-              <w:pStyle w:val="Compact"/>
-              <w:jc w:val="center"/>
-            </w:pPr>
-            <w:r>
-              <w:t xml:space="preserve">Upper 95% CI</w:t>
-            </w:r>
-          </w:p>
-        </w:tc>
-      </w:tr>
-      <w:tr>
-        <w:tc>
-          <w:p>
-            <w:pPr>
-              <w:pStyle w:val="Compact"/>
-              <w:jc w:val="center"/>
-            </w:pPr>
-            <w:r>
-              <w:t xml:space="preserve">High</w:t>
-            </w:r>
-          </w:p>
-        </w:tc>
-        <w:tc>
-          <w:p>
-            <w:pPr>
-              <w:pStyle w:val="Compact"/>
-              <w:jc w:val="center"/>
-            </w:pPr>
-            <w:r>
-              <w:t xml:space="preserve">Net</w:t>
-            </w:r>
-          </w:p>
-        </w:tc>
-        <w:tc>
-          <w:p>
-            <w:pPr>
-              <w:pStyle w:val="Compact"/>
-              <w:jc w:val="center"/>
-            </w:pPr>
-            <w:r>
-              <w:t xml:space="preserve">1.27</w:t>
-            </w:r>
-          </w:p>
-        </w:tc>
-        <w:tc>
-          <w:p>
-            <w:pPr>
-              <w:pStyle w:val="Compact"/>
-              <w:jc w:val="center"/>
-            </w:pPr>
-            <w:r>
-              <w:t xml:space="preserve">1.18</w:t>
-            </w:r>
-          </w:p>
-        </w:tc>
-        <w:tc>
-          <w:p>
-            <w:pPr>
-              <w:pStyle w:val="Compact"/>
-              <w:jc w:val="center"/>
-            </w:pPr>
-            <w:r>
-              <w:t xml:space="preserve">1.36</w:t>
-            </w:r>
-          </w:p>
-        </w:tc>
-        <w:tc>
-          <w:p>
-            <w:pPr>
-              <w:pStyle w:val="Compact"/>
-              <w:jc w:val="center"/>
-            </w:pPr>
-            <w:r>
-              <w:t xml:space="preserve">1.01</w:t>
-            </w:r>
-          </w:p>
-        </w:tc>
-        <w:tc>
-          <w:p>
-            <w:pPr>
-              <w:pStyle w:val="Compact"/>
-              <w:jc w:val="center"/>
-            </w:pPr>
-            <w:r>
-              <w:t xml:space="preserve">0.93</w:t>
-            </w:r>
-          </w:p>
-        </w:tc>
-        <w:tc>
-          <w:p>
-            <w:pPr>
-              <w:pStyle w:val="Compact"/>
-              <w:jc w:val="center"/>
-            </w:pPr>
-            <w:r>
-              <w:t xml:space="preserve">1.1</w:t>
-            </w:r>
-          </w:p>
-        </w:tc>
-      </w:tr>
-      <w:tr>
-        <w:tc>
-          <w:p/>
-        </w:tc>
-        <w:tc>
-          <w:p>
-            <w:pPr>
-              <w:pStyle w:val="Compact"/>
-              <w:jc w:val="center"/>
-            </w:pPr>
-            <w:r>
-              <w:t xml:space="preserve">Spray</w:t>
-            </w:r>
-          </w:p>
-        </w:tc>
-        <w:tc>
-          <w:p>
-            <w:pPr>
-              <w:pStyle w:val="Compact"/>
-              <w:jc w:val="center"/>
-            </w:pPr>
-            <w:r>
-              <w:t xml:space="preserve">1.11</w:t>
-            </w:r>
-          </w:p>
-        </w:tc>
-        <w:tc>
-          <w:p>
-            <w:pPr>
-              <w:pStyle w:val="Compact"/>
-              <w:jc w:val="center"/>
-            </w:pPr>
-            <w:r>
-              <w:t xml:space="preserve">0.99</w:t>
-            </w:r>
-          </w:p>
-        </w:tc>
-        <w:tc>
-          <w:p>
-            <w:pPr>
-              <w:pStyle w:val="Compact"/>
-              <w:jc w:val="center"/>
-            </w:pPr>
-            <w:r>
-              <w:t xml:space="preserve">1.25</w:t>
-            </w:r>
-          </w:p>
-        </w:tc>
-        <w:tc>
-          <w:p>
-            <w:pPr>
-              <w:pStyle w:val="Compact"/>
-              <w:jc w:val="center"/>
-            </w:pPr>
-            <w:r>
-              <w:t xml:space="preserve">1.32</w:t>
-            </w:r>
-          </w:p>
-        </w:tc>
-        <w:tc>
-          <w:p>
-            <w:pPr>
-              <w:pStyle w:val="Compact"/>
-              <w:jc w:val="center"/>
-            </w:pPr>
-            <w:r>
-              <w:t xml:space="preserve">1.14</w:t>
-            </w:r>
-          </w:p>
-        </w:tc>
-        <w:tc>
-          <w:p>
-            <w:pPr>
-              <w:pStyle w:val="Compact"/>
-              <w:jc w:val="center"/>
-            </w:pPr>
-            <w:r>
-              <w:t xml:space="preserve">1.53</w:t>
-            </w:r>
-          </w:p>
-        </w:tc>
-      </w:tr>
-      <w:tr>
-        <w:tc>
-          <w:p>
-            <w:pPr>
-              <w:pStyle w:val="Compact"/>
-              <w:jc w:val="center"/>
-            </w:pPr>
-            <w:r>
-              <w:t xml:space="preserve">Low</w:t>
-            </w:r>
-          </w:p>
-        </w:tc>
-        <w:tc>
-          <w:p>
-            <w:pPr>
-              <w:pStyle w:val="Compact"/>
-              <w:jc w:val="center"/>
-            </w:pPr>
-            <w:r>
-              <w:t xml:space="preserve">Net</w:t>
-            </w:r>
-          </w:p>
-        </w:tc>
-        <w:tc>
-          <w:p>
-            <w:pPr>
-              <w:pStyle w:val="Compact"/>
-              <w:jc w:val="center"/>
-            </w:pPr>
-            <w:r>
-              <w:t xml:space="preserve">1.05</w:t>
-            </w:r>
-          </w:p>
-        </w:tc>
-        <w:tc>
-          <w:p>
-            <w:pPr>
-              <w:pStyle w:val="Compact"/>
-              <w:jc w:val="center"/>
-            </w:pPr>
-            <w:r>
-              <w:t xml:space="preserve">0.8</w:t>
-            </w:r>
-          </w:p>
-        </w:tc>
-        <w:tc>
-          <w:p>
-            <w:pPr>
-              <w:pStyle w:val="Compact"/>
-              <w:jc w:val="center"/>
-            </w:pPr>
-            <w:r>
-              <w:t xml:space="preserve">1.38</w:t>
-            </w:r>
-          </w:p>
-        </w:tc>
-        <w:tc>
-          <w:p>
-            <w:pPr>
-              <w:pStyle w:val="Compact"/>
-              <w:jc w:val="center"/>
-            </w:pPr>
-            <w:r>
-              <w:t xml:space="preserve">0.58</w:t>
-            </w:r>
-          </w:p>
-        </w:tc>
-        <w:tc>
-          <w:p>
-            <w:pPr>
-              <w:pStyle w:val="Compact"/>
-              <w:jc w:val="center"/>
-            </w:pPr>
-            <w:r>
-              <w:t xml:space="preserve">0.31</w:t>
-            </w:r>
-          </w:p>
-        </w:tc>
-        <w:tc>
-          <w:p>
-            <w:pPr>
-              <w:pStyle w:val="Compact"/>
-              <w:jc w:val="center"/>
-            </w:pPr>
-            <w:r>
-              <w:t xml:space="preserve">1.1</w:t>
-            </w:r>
-          </w:p>
-        </w:tc>
-      </w:tr>
-      <w:tr>
-        <w:tc>
-          <w:p/>
-        </w:tc>
-        <w:tc>
-          <w:p>
-            <w:pPr>
-              <w:pStyle w:val="Compact"/>
-              <w:jc w:val="center"/>
-            </w:pPr>
-            <w:r>
-              <w:t xml:space="preserve">Spray</w:t>
-            </w:r>
-          </w:p>
-        </w:tc>
-        <w:tc>
-          <w:p>
-            <w:pPr>
-              <w:pStyle w:val="Compact"/>
-              <w:jc w:val="center"/>
-            </w:pPr>
-            <w:r>
-              <w:t xml:space="preserve">1.22</w:t>
-            </w:r>
-          </w:p>
-        </w:tc>
-        <w:tc>
-          <w:p>
-            <w:pPr>
-              <w:pStyle w:val="Compact"/>
-              <w:jc w:val="center"/>
-            </w:pPr>
-            <w:r>
-              <w:t xml:space="preserve">0.73</w:t>
-            </w:r>
-          </w:p>
-        </w:tc>
-        <w:tc>
-          <w:p>
-            <w:pPr>
-              <w:pStyle w:val="Compact"/>
-              <w:jc w:val="center"/>
-            </w:pPr>
-            <w:r>
-              <w:t xml:space="preserve">2.05</w:t>
-            </w:r>
-          </w:p>
-        </w:tc>
-        <w:tc>
-          <w:p>
-            <w:pPr>
-              <w:pStyle w:val="Compact"/>
-              <w:jc w:val="center"/>
-            </w:pPr>
-            <w:r>
-              <w:t xml:space="preserve">0.34</w:t>
-            </w:r>
-          </w:p>
-        </w:tc>
-        <w:tc>
-          <w:p>
-            <w:pPr>
-              <w:pStyle w:val="Compact"/>
-              <w:jc w:val="center"/>
-            </w:pPr>
-            <w:r>
-              <w:t xml:space="preserve">0.15</w:t>
-            </w:r>
-          </w:p>
-        </w:tc>
-        <w:tc>
-          <w:p>
-            <w:pPr>
-              <w:pStyle w:val="Compact"/>
-              <w:jc w:val="center"/>
-            </w:pPr>
-            <w:r>
-              <w:t xml:space="preserve">0.79</w:t>
-            </w:r>
-          </w:p>
-        </w:tc>
-      </w:tr>
-    </w:tbl>
-    <w:p>
+      <w:r>
+        <w:t xml:space="preserve"> </w:t>
+      </w:r>
       <w:r>
         <w:drawing>
           <wp:inline>
@@ -4575,7 +4342,7 @@
               <a:graphicData uri="http://schemas.openxmlformats.org/drawingml/2006/picture">
                 <pic:pic>
                   <pic:nvPicPr>
-                    <pic:cNvPr descr="./Project_report_files/figure-docx/plotCombrisk_sens1.png" id="0" name="Picture"/>
+                    <pic:cNvPr descr="./Project_report_files/figure-docx/plotCombrisk_sens2.png" id="0" name="Picture"/>
                     <pic:cNvPicPr>
                       <a:picLocks noChangeArrowheads="1" noChangeAspect="1"/>
                     </pic:cNvPicPr>
@@ -4607,51 +4374,6 @@
           </wp:inline>
         </w:drawing>
       </w:r>
-      <w:r>
-        <w:t xml:space="preserve"> </w:t>
-      </w:r>
-      <w:r>
-        <w:drawing>
-          <wp:inline>
-            <wp:extent cx="6464300" cy="6464300"/>
-            <wp:effectExtent b="0" l="0" r="0" t="0"/>
-            <wp:docPr descr="" id="1" name="Picture"/>
-            <a:graphic>
-              <a:graphicData uri="http://schemas.openxmlformats.org/drawingml/2006/picture">
-                <pic:pic>
-                  <pic:nvPicPr>
-                    <pic:cNvPr descr="./Project_report_files/figure-docx/plotCombrisk_sens2.png" id="0" name="Picture"/>
-                    <pic:cNvPicPr>
-                      <a:picLocks noChangeArrowheads="1" noChangeAspect="1"/>
-                    </pic:cNvPicPr>
-                  </pic:nvPicPr>
-                  <pic:blipFill>
-                    <a:blip r:embed="rId39"/>
-                    <a:stretch>
-                      <a:fillRect/>
-                    </a:stretch>
-                  </pic:blipFill>
-                  <pic:spPr bwMode="auto">
-                    <a:xfrm>
-                      <a:off x="0" y="0"/>
-                      <a:ext cx="6464300" cy="6464300"/>
-                    </a:xfrm>
-                    <a:prstGeom prst="rect">
-                      <a:avLst/>
-                    </a:prstGeom>
-                    <a:noFill/>
-                    <a:ln w="9525">
-                      <a:noFill/>
-                      <a:headEnd/>
-                      <a:tailEnd/>
-                    </a:ln>
-                  </pic:spPr>
-                </pic:pic>
-              </a:graphicData>
-            </a:graphic>
-          </wp:inline>
-        </w:drawing>
-      </w:r>
     </w:p>
     <w:p>
       <w:r>
@@ -5742,7 +5464,7 @@
 <file path=word/numbering.xml><?xml version="1.0" encoding="utf-8"?>
 <w:numbering xmlns:w="http://schemas.openxmlformats.org/wordprocessingml/2006/main">
   <w:abstractNum w:abstractNumId="0">
-    <w:nsid w:val="52ac9aba"/>
+    <w:nsid w:val="54be713a"/>
     <w:multiLevelType w:val="multilevel"/>
     <w:lvl w:ilvl="0">
       <w:numFmt w:val="bullet"/>

</xml_diff>